<commit_message>
Update to 5.2 and new 5.3 assignment
</commit_message>
<xml_diff>
--- a/module-5/Luttrell-Mod5_2-MySQLFunctions.docx
+++ b/module-5/Luttrell-Mod5_2-MySQLFunctions.docx
@@ -58,13 +58,7 @@
         </w:sdtContent>
       </w:sdt>
       <w:r>
-        <w:t xml:space="preserve"> CSD</w:t>
-      </w:r>
-      <w:r>
-        <w:t>310</w:t>
-      </w:r>
-      <w:r>
-        <w:t>-T301</w:t>
+        <w:t xml:space="preserve"> CSD310-T301</w:t>
       </w:r>
     </w:p>
     <w:p>
@@ -84,7 +78,15 @@
         <w:pStyle w:val="Subtitle"/>
       </w:pPr>
       <w:r>
-        <w:t>Professor Vianelis Martinez</w:t>
+        <w:t xml:space="preserve">Professor </w:t>
+      </w:r>
+      <w:proofErr w:type="spellStart"/>
+      <w:r>
+        <w:t>Vianelis</w:t>
+      </w:r>
+      <w:proofErr w:type="spellEnd"/>
+      <w:r>
+        <w:t xml:space="preserve"> Martinez</w:t>
       </w:r>
     </w:p>
     <w:p>
@@ -184,7 +186,15 @@
     </w:p>
     <w:p>
       <w:r>
-        <w:t>The ABS(x) function returns the absolute value of a number.  It has a single argument and it returns a datatype derived from the datatype of the argument. One implication of this is that if using a signed BIGINT value</w:t>
+        <w:t xml:space="preserve">The ABS(x) function returns the absolute value of a number.  It has a single </w:t>
+      </w:r>
+      <w:proofErr w:type="gramStart"/>
+      <w:r>
+        <w:t>argument</w:t>
+      </w:r>
+      <w:proofErr w:type="gramEnd"/>
+      <w:r>
+        <w:t xml:space="preserve"> and it returns a datatype derived from the datatype of the argument. One implication of this is that if using a signed BIGINT value</w:t>
       </w:r>
       <w:r>
         <w:t xml:space="preserve"> as x</w:t>
@@ -199,16 +209,18 @@
         <w:t>used</w:t>
       </w:r>
       <w:r>
-        <w:t xml:space="preserve"> is </w:t>
-      </w:r>
-      <w:r>
         <w:t xml:space="preserve"> </w:t>
       </w:r>
-      <w:r>
-        <w:t>-</w:t>
-      </w:r>
-      <w:r>
-        <w:t>2</w:t>
+      <w:proofErr w:type="gramStart"/>
+      <w:r>
+        <w:t xml:space="preserve">is  </w:t>
+      </w:r>
+      <w:r>
+        <w:t>(</w:t>
+      </w:r>
+      <w:proofErr w:type="gramEnd"/>
+      <w:r>
+        <w:t>-2</w:t>
       </w:r>
       <w:r>
         <w:rPr>
@@ -220,7 +232,37 @@
         <w:t xml:space="preserve"> </w:t>
       </w:r>
       <w:r>
-        <w:t>-1 even though the BIGINT datatype allows for -263. This is because the sign takes up one bit of the signed BIGINT datatype, so the positive limit (or returned value) is the limiting magnitude.</w:t>
+        <w:t>-1</w:t>
+      </w:r>
+      <w:r>
+        <w:t>)</w:t>
+      </w:r>
+      <w:r>
+        <w:t xml:space="preserve"> even though the BIGINT datatype allows for </w:t>
+      </w:r>
+      <w:r>
+        <w:t>(</w:t>
+      </w:r>
+      <w:r>
+        <w:t>-2</w:t>
+      </w:r>
+      <w:r>
+        <w:rPr>
+          <w:vertAlign w:val="superscript"/>
+        </w:rPr>
+        <w:t>63</w:t>
+      </w:r>
+      <w:r>
+        <w:t>)</w:t>
+      </w:r>
+      <w:r>
+        <w:t xml:space="preserve">. This is because the sign takes up </w:t>
+      </w:r>
+      <w:r>
+        <w:t>some memory</w:t>
+      </w:r>
+      <w:r>
+        <w:t xml:space="preserve"> of the signed BIGINT datatype, so the positive limit (or returned value) is the limiting magnitude.</w:t>
       </w:r>
       <w:r>
         <w:t xml:space="preserve"> If the argument is </w:t>
@@ -302,6 +344,9 @@
         <w:ind w:firstLine="0"/>
       </w:pPr>
       <w:r>
+        <w:rPr>
+          <w:noProof/>
+        </w:rPr>
         <w:drawing>
           <wp:inline distT="0" distB="0" distL="0" distR="0" wp14:anchorId="38EDA118" wp14:editId="0F52A05E">
             <wp:extent cx="5943600" cy="904240"/>
@@ -347,27 +392,25 @@
       <w:r>
         <w:t xml:space="preserve">Figure </w:t>
       </w:r>
-      <w:r>
-        <w:fldChar w:fldCharType="begin"/>
-      </w:r>
-      <w:r>
-        <w:instrText xml:space="preserve"> SEQ Figure \* ARABIC </w:instrText>
-      </w:r>
-      <w:r>
-        <w:fldChar w:fldCharType="separate"/>
-      </w:r>
-      <w:r>
-        <w:rPr>
-          <w:noProof/>
-        </w:rPr>
-        <w:t>1</w:t>
-      </w:r>
-      <w:r>
-        <w:fldChar w:fldCharType="end"/>
-      </w:r>
+      <w:fldSimple w:instr=" SEQ Figure \* ARABIC ">
+        <w:r>
+          <w:rPr>
+            <w:noProof/>
+          </w:rPr>
+          <w:t>1</w:t>
+        </w:r>
+      </w:fldSimple>
       <w:bookmarkEnd w:id="0"/>
       <w:r>
-        <w:t xml:space="preserve"> Example of ABS() Function Usage</w:t>
+        <w:t xml:space="preserve"> Example of </w:t>
+      </w:r>
+      <w:proofErr w:type="gramStart"/>
+      <w:r>
+        <w:t>ABS(</w:t>
+      </w:r>
+      <w:proofErr w:type="gramEnd"/>
+      <w:r>
+        <w:t>) Function Usage</w:t>
       </w:r>
     </w:p>
     <w:p>
@@ -382,8 +425,29 @@
       </w:pPr>
       <w:r>
         <w:lastRenderedPageBreak/>
+        <w:t>The ST</w:t>
+      </w:r>
+      <w:r>
+        <w:t>R</w:t>
+      </w:r>
+      <w:r>
+        <w:t xml:space="preserve">CMP </w:t>
+      </w:r>
+      <w:r>
+        <w:t>(</w:t>
+      </w:r>
+      <w:r>
+        <w:t>String Compare</w:t>
+      </w:r>
+      <w:r>
+        <w:t>) Function</w:t>
+      </w:r>
+    </w:p>
+    <w:p>
+      <w:r>
         <w:t xml:space="preserve">The </w:t>
       </w:r>
+      <w:proofErr w:type="gramStart"/>
       <w:r>
         <w:t>ST</w:t>
       </w:r>
@@ -391,30 +455,11 @@
         <w:t>R</w:t>
       </w:r>
       <w:r>
-        <w:t xml:space="preserve">CMP </w:t>
-      </w:r>
-      <w:r>
-        <w:t>(</w:t>
-      </w:r>
-      <w:r>
-        <w:t>String Compare</w:t>
-      </w:r>
-      <w:r>
-        <w:t>) Function</w:t>
-      </w:r>
-    </w:p>
-    <w:p>
-      <w:r>
-        <w:t xml:space="preserve">The </w:t>
-      </w:r>
-      <w:r>
-        <w:t>ST</w:t>
-      </w:r>
-      <w:r>
-        <w:t>R</w:t>
-      </w:r>
-      <w:r>
-        <w:t>CMP(expr1, expr2) has two arguments of datatype string</w:t>
+        <w:t>CMP(</w:t>
+      </w:r>
+      <w:proofErr w:type="gramEnd"/>
+      <w:r>
+        <w:t>expr1, expr2) has two arguments of datatype string</w:t>
       </w:r>
       <w:r>
         <w:t>, or something that can be interpreted as datatype string</w:t>
@@ -476,6 +521,9 @@
         <w:ind w:firstLine="0"/>
       </w:pPr>
       <w:r>
+        <w:rPr>
+          <w:noProof/>
+        </w:rPr>
         <w:drawing>
           <wp:inline distT="0" distB="0" distL="0" distR="0" wp14:anchorId="5DA19E9C" wp14:editId="7792ED78">
             <wp:extent cx="5943600" cy="3354705"/>
@@ -520,26 +568,24 @@
       <w:r>
         <w:t xml:space="preserve">Figure </w:t>
       </w:r>
-      <w:r>
-        <w:fldChar w:fldCharType="begin"/>
-      </w:r>
-      <w:r>
-        <w:instrText xml:space="preserve"> SEQ Figure \* ARABIC </w:instrText>
-      </w:r>
-      <w:r>
-        <w:fldChar w:fldCharType="separate"/>
-      </w:r>
-      <w:r>
-        <w:rPr>
-          <w:noProof/>
-        </w:rPr>
-        <w:t>2</w:t>
-      </w:r>
-      <w:r>
-        <w:fldChar w:fldCharType="end"/>
-      </w:r>
-      <w:r>
-        <w:t xml:space="preserve"> Example of STRCMP() usage</w:t>
+      <w:fldSimple w:instr=" SEQ Figure \* ARABIC ">
+        <w:r>
+          <w:rPr>
+            <w:noProof/>
+          </w:rPr>
+          <w:t>2</w:t>
+        </w:r>
+      </w:fldSimple>
+      <w:r>
+        <w:t xml:space="preserve"> Example of </w:t>
+      </w:r>
+      <w:proofErr w:type="gramStart"/>
+      <w:r>
+        <w:t>STRCMP(</w:t>
+      </w:r>
+      <w:proofErr w:type="gramEnd"/>
+      <w:r>
+        <w:t>) usage</w:t>
       </w:r>
     </w:p>
     <w:p>
@@ -561,14 +607,46 @@
       <w:r>
         <w:t xml:space="preserve">The </w:t>
       </w:r>
+      <w:proofErr w:type="gramStart"/>
       <w:r>
         <w:t>COUNT(</w:t>
       </w:r>
+      <w:proofErr w:type="gramEnd"/>
       <w:r>
         <w:t xml:space="preserve">expr) </w:t>
       </w:r>
       <w:r>
-        <w:t>is an aggregating function that must be used in conjunction with a grouping clause expression unless the special case of COUNT(*) is used. In the case of usage with grouping caluse. Count() will return the number of non-null rows applicable to each group</w:t>
+        <w:t>is an aggregating function that must be used in conjunction with a grouping clause</w:t>
+      </w:r>
+      <w:r>
+        <w:t xml:space="preserve">. The “expr” argument would be the field that is to be counted. If the </w:t>
+      </w:r>
+      <w:proofErr w:type="gramStart"/>
+      <w:r>
+        <w:t>COUNT(</w:t>
+      </w:r>
+      <w:proofErr w:type="gramEnd"/>
+      <w:r>
+        <w:t xml:space="preserve">*) argument is used then all rows are counted then Null rows will be counted as well. </w:t>
+      </w:r>
+      <w:r>
+        <w:t xml:space="preserve">In the case of usage with grouping </w:t>
+      </w:r>
+      <w:proofErr w:type="spellStart"/>
+      <w:r>
+        <w:t>caluse</w:t>
+      </w:r>
+      <w:proofErr w:type="spellEnd"/>
+      <w:r>
+        <w:t xml:space="preserve">. </w:t>
+      </w:r>
+      <w:proofErr w:type="gramStart"/>
+      <w:r>
+        <w:t>Count(</w:t>
+      </w:r>
+      <w:proofErr w:type="gramEnd"/>
+      <w:r>
+        <w:t>) will return the number of non-null rows applicable to each group</w:t>
       </w:r>
       <w:sdt>
         <w:sdtPr>
@@ -606,6 +684,9 @@
         <w:ind w:firstLine="0"/>
       </w:pPr>
       <w:r>
+        <w:rPr>
+          <w:noProof/>
+        </w:rPr>
         <w:drawing>
           <wp:inline distT="0" distB="0" distL="0" distR="0" wp14:anchorId="4B25D878" wp14:editId="3F019403">
             <wp:extent cx="5943600" cy="4335780"/>
@@ -650,26 +731,24 @@
       <w:r>
         <w:t xml:space="preserve">Figure </w:t>
       </w:r>
-      <w:r>
-        <w:fldChar w:fldCharType="begin"/>
-      </w:r>
-      <w:r>
-        <w:instrText xml:space="preserve"> SEQ Figure \* ARABIC </w:instrText>
-      </w:r>
-      <w:r>
-        <w:fldChar w:fldCharType="separate"/>
-      </w:r>
-      <w:r>
-        <w:rPr>
-          <w:noProof/>
-        </w:rPr>
-        <w:t>3</w:t>
-      </w:r>
-      <w:r>
-        <w:fldChar w:fldCharType="end"/>
-      </w:r>
-      <w:r>
-        <w:t xml:space="preserve"> Demonstration of COUNT() Function</w:t>
+      <w:fldSimple w:instr=" SEQ Figure \* ARABIC ">
+        <w:r>
+          <w:rPr>
+            <w:noProof/>
+          </w:rPr>
+          <w:t>3</w:t>
+        </w:r>
+      </w:fldSimple>
+      <w:r>
+        <w:t xml:space="preserve"> Demonstration of </w:t>
+      </w:r>
+      <w:proofErr w:type="gramStart"/>
+      <w:r>
+        <w:t>COUNT(</w:t>
+      </w:r>
+      <w:proofErr w:type="gramEnd"/>
+      <w:r>
+        <w:t>) Function</w:t>
       </w:r>
     </w:p>
     <w:p>
@@ -684,6 +763,29 @@
           <w:szCs w:val="18"/>
         </w:rPr>
       </w:pPr>
+      <w:r>
+        <w:t xml:space="preserve">If the </w:t>
+      </w:r>
+      <w:proofErr w:type="gramStart"/>
+      <w:r>
+        <w:t>COUNT(</w:t>
+      </w:r>
+      <w:proofErr w:type="gramEnd"/>
+      <w:r>
+        <w:t>*) argument is used then all rows are counted</w:t>
+      </w:r>
+      <w:r>
+        <w:t>, including</w:t>
+      </w:r>
+      <w:r>
+        <w:t xml:space="preserve"> Null rows</w:t>
+      </w:r>
+      <w:r>
+        <w:t>,</w:t>
+      </w:r>
+      <w:r>
+        <w:t xml:space="preserve"> will be counted as well. </w:t>
+      </w:r>
       <w:r>
         <w:br w:type="page"/>
       </w:r>
@@ -1937,7 +2039,9 @@
   </w:compat>
   <w:rsids>
     <w:rsidRoot w:val="008F6EE1"/>
+    <w:rsid w:val="002F3E47"/>
     <w:rsid w:val="007B2F88"/>
+    <w:rsid w:val="00870BB0"/>
     <w:rsid w:val="008F6EE1"/>
     <w:rsid w:val="00A837E1"/>
   </w:rsids>

</xml_diff>